<commit_message>
update generate nilai raport
</commit_message>
<xml_diff>
--- a/public/uploads/templates/template_nilai_1758891162208.docx
+++ b/public/uploads/templates/template_nilai_1758891162208.docx
@@ -46,13 +46,8 @@
               <w:ind w:left="-108" w:hanging="1"/>
             </w:pPr>
             <w:r>
-              <w:t xml:space="preserve">Nama </w:t>
-            </w:r>
-            <w:proofErr w:type="spellStart"/>
-            <w:r>
-              <w:t>Siswa</w:t>
-            </w:r>
-            <w:proofErr w:type="spellEnd"/>
+              <w:t>Nama Siswa</w:t>
+            </w:r>
           </w:p>
         </w:tc>
         <w:tc>
@@ -81,13 +76,8 @@
           </w:tcPr>
           <w:p>
             <w:r>
-              <w:t xml:space="preserve">No. </w:t>
-            </w:r>
-            <w:proofErr w:type="spellStart"/>
-            <w:r>
-              <w:t>Induk</w:t>
-            </w:r>
-            <w:proofErr w:type="spellEnd"/>
+              <w:t>No. Induk</w:t>
+            </w:r>
           </w:p>
         </w:tc>
         <w:tc>
@@ -106,15 +96,7 @@
           </w:tcPr>
           <w:p>
             <w:r>
-              <w:t>{</w:t>
-            </w:r>
-            <w:proofErr w:type="spellStart"/>
-            <w:r>
-              <w:t>no_induk</w:t>
-            </w:r>
-            <w:proofErr w:type="spellEnd"/>
-            <w:r>
-              <w:t>}</w:t>
+              <w:t>{no_induk}</w:t>
             </w:r>
           </w:p>
         </w:tc>
@@ -152,15 +134,7 @@
           </w:tcPr>
           <w:p>
             <w:r>
-              <w:t>{</w:t>
-            </w:r>
-            <w:proofErr w:type="spellStart"/>
-            <w:r>
-              <w:t>kota_asal</w:t>
-            </w:r>
-            <w:proofErr w:type="spellEnd"/>
-            <w:r>
-              <w:t>}</w:t>
+              <w:t>{kota_asal}</w:t>
             </w:r>
             <w:r>
               <w:t xml:space="preserve"> </w:t>
@@ -172,11 +146,9 @@
             <w:tcW w:w="1276" w:type="dxa"/>
           </w:tcPr>
           <w:p>
-            <w:proofErr w:type="spellStart"/>
             <w:r>
               <w:t>Kelas</w:t>
             </w:r>
-            <w:proofErr w:type="spellEnd"/>
           </w:p>
         </w:tc>
         <w:tc>
@@ -195,15 +167,7 @@
           </w:tcPr>
           <w:p>
             <w:r>
-              <w:t>{</w:t>
-            </w:r>
-            <w:proofErr w:type="spellStart"/>
-            <w:r>
-              <w:t>kelas</w:t>
-            </w:r>
-            <w:proofErr w:type="spellEnd"/>
-            <w:r>
-              <w:t>}</w:t>
+              <w:t>{kelas}</w:t>
             </w:r>
           </w:p>
         </w:tc>
@@ -230,18 +194,8 @@
           <w:bCs/>
           <w:u w:val="single"/>
         </w:rPr>
-        <w:t xml:space="preserve">Daftar Nilai Hasil </w:t>
+        <w:t>Daftar Nilai Hasil Ujian</w:t>
       </w:r>
-      <w:proofErr w:type="spellStart"/>
-      <w:r>
-        <w:rPr>
-          <w:b/>
-          <w:bCs/>
-          <w:u w:val="single"/>
-        </w:rPr>
-        <w:t>Ujian</w:t>
-      </w:r>
-      <w:proofErr w:type="spellEnd"/>
       <w:r>
         <w:rPr>
           <w:b/>
@@ -550,7 +504,6 @@
                 <w:lang w:eastAsia="en-ID"/>
               </w:rPr>
             </w:pPr>
-            <w:proofErr w:type="spellStart"/>
             <w:r>
               <w:rPr>
                 <w:rFonts w:eastAsia="Times New Roman"/>
@@ -559,7 +512,6 @@
               </w:rPr>
               <w:t>Predikat</w:t>
             </w:r>
-            <w:proofErr w:type="spellEnd"/>
           </w:p>
         </w:tc>
       </w:tr>
@@ -595,7 +547,7 @@
                 <w:color w:val="000000"/>
                 <w:lang w:eastAsia="en-ID"/>
               </w:rPr>
-              <w:t>{#mapel}{no}</w:t>
+              <w:t>{#nilai_ujian}{no}</w:t>
             </w:r>
           </w:p>
         </w:tc>
@@ -626,18 +578,16 @@
                 <w:color w:val="000000"/>
                 <w:lang w:eastAsia="en-ID"/>
               </w:rPr>
-              <w:t>{</w:t>
-            </w:r>
-            <w:proofErr w:type="spellStart"/>
-            <w:r>
-              <w:rPr>
-                <w:rFonts w:eastAsia="Times New Roman"/>
-                <w:color w:val="000000"/>
-                <w:lang w:eastAsia="en-ID"/>
-              </w:rPr>
-              <w:t>nama_mapel</w:t>
-            </w:r>
-            <w:proofErr w:type="spellEnd"/>
+              <w:t>{mata_pelajara</w:t>
+            </w:r>
+            <w:r>
+              <w:rPr>
+                <w:rFonts w:eastAsia="Times New Roman"/>
+                <w:color w:val="000000"/>
+                <w:lang w:eastAsia="en-ID"/>
+              </w:rPr>
+              <w:t>n</w:t>
+            </w:r>
             <w:r>
               <w:rPr>
                 <w:rFonts w:eastAsia="Times New Roman"/>
@@ -646,6 +596,16 @@
               </w:rPr>
               <w:t>}</w:t>
             </w:r>
+          </w:p>
+          <w:p>
+            <w:pPr>
+              <w:spacing w:line="240" w:lineRule="auto"/>
+              <w:rPr>
+                <w:rFonts w:eastAsia="Times New Roman"/>
+                <w:color w:val="000000"/>
+                <w:lang w:eastAsia="en-ID"/>
+              </w:rPr>
+            </w:pPr>
           </w:p>
         </w:tc>
         <w:tc>
@@ -707,25 +667,7 @@
                 <w:color w:val="000000"/>
                 <w:lang w:eastAsia="en-ID"/>
               </w:rPr>
-              <w:t>{</w:t>
-            </w:r>
-            <w:proofErr w:type="spellStart"/>
-            <w:r>
-              <w:rPr>
-                <w:rFonts w:eastAsia="Times New Roman"/>
-                <w:color w:val="000000"/>
-                <w:lang w:eastAsia="en-ID"/>
-              </w:rPr>
-              <w:t>nilai</w:t>
-            </w:r>
-            <w:proofErr w:type="spellEnd"/>
-            <w:r>
-              <w:rPr>
-                <w:rFonts w:eastAsia="Times New Roman"/>
-                <w:color w:val="000000"/>
-                <w:lang w:eastAsia="en-ID"/>
-              </w:rPr>
-              <w:t>}</w:t>
+              <w:t>{nilai}</w:t>
             </w:r>
           </w:p>
         </w:tc>
@@ -757,25 +699,7 @@
                 <w:color w:val="000000"/>
                 <w:lang w:eastAsia="en-ID"/>
               </w:rPr>
-              <w:t>{</w:t>
-            </w:r>
-            <w:proofErr w:type="spellStart"/>
-            <w:r>
-              <w:rPr>
-                <w:rFonts w:eastAsia="Times New Roman"/>
-                <w:color w:val="000000"/>
-                <w:lang w:eastAsia="en-ID"/>
-              </w:rPr>
-              <w:t>predikat</w:t>
-            </w:r>
-            <w:proofErr w:type="spellEnd"/>
-            <w:r>
-              <w:rPr>
-                <w:rFonts w:eastAsia="Times New Roman"/>
-                <w:color w:val="000000"/>
-                <w:lang w:eastAsia="en-ID"/>
-              </w:rPr>
-              <w:t>}</w:t>
+              <w:t>{predikat}</w:t>
             </w:r>
             <w:r>
               <w:rPr>
@@ -793,16 +717,14 @@
               </w:rPr>
               <w:t>{/</w:t>
             </w:r>
-            <w:proofErr w:type="spellStart"/>
-            <w:r>
-              <w:rPr>
-                <w:rFonts w:eastAsia="Times New Roman"/>
-                <w:color w:val="000000"/>
-                <w:lang w:eastAsia="en-ID"/>
-              </w:rPr>
-              <w:t>mapel</w:t>
-            </w:r>
-            <w:proofErr w:type="spellEnd"/>
+            <w:r>
+              <w:rPr>
+                <w:rFonts w:eastAsia="Times New Roman"/>
+                <w:color w:val="000000"/>
+                <w:lang w:eastAsia="en-ID"/>
+              </w:rPr>
+              <w:t>nilai_ujian</w:t>
+            </w:r>
             <w:r>
               <w:rPr>
                 <w:rFonts w:eastAsia="Times New Roman"/>
@@ -841,7 +763,6 @@
                 <w:lang w:eastAsia="en-ID"/>
               </w:rPr>
             </w:pPr>
-            <w:proofErr w:type="spellStart"/>
             <w:r>
               <w:rPr>
                 <w:rFonts w:eastAsia="Times New Roman"/>
@@ -850,7 +771,6 @@
               </w:rPr>
               <w:t>Jumlah</w:t>
             </w:r>
-            <w:proofErr w:type="spellEnd"/>
           </w:p>
         </w:tc>
         <w:tc>
@@ -882,25 +802,7 @@
                 <w:color w:val="000000"/>
                 <w:lang w:eastAsia="en-ID"/>
               </w:rPr>
-              <w:t>{</w:t>
-            </w:r>
-            <w:proofErr w:type="spellStart"/>
-            <w:r>
-              <w:rPr>
-                <w:rFonts w:eastAsia="Times New Roman"/>
-                <w:color w:val="000000"/>
-                <w:lang w:eastAsia="en-ID"/>
-              </w:rPr>
-              <w:t>jml_nilai</w:t>
-            </w:r>
-            <w:proofErr w:type="spellEnd"/>
-            <w:r>
-              <w:rPr>
-                <w:rFonts w:eastAsia="Times New Roman"/>
-                <w:color w:val="000000"/>
-                <w:lang w:eastAsia="en-ID"/>
-              </w:rPr>
-              <w:t>}</w:t>
+              <w:t>{total_nilai_ujian}</w:t>
             </w:r>
           </w:p>
         </w:tc>
@@ -970,25 +872,7 @@
                 <w:color w:val="000000"/>
                 <w:lang w:eastAsia="en-ID"/>
               </w:rPr>
-              <w:t>{</w:t>
-            </w:r>
-            <w:proofErr w:type="spellStart"/>
-            <w:r>
-              <w:rPr>
-                <w:rFonts w:eastAsia="Times New Roman"/>
-                <w:color w:val="000000"/>
-                <w:lang w:eastAsia="en-ID"/>
-              </w:rPr>
-              <w:t>rata_akhir</w:t>
-            </w:r>
-            <w:proofErr w:type="spellEnd"/>
-            <w:r>
-              <w:rPr>
-                <w:rFonts w:eastAsia="Times New Roman"/>
-                <w:color w:val="000000"/>
-                <w:lang w:eastAsia="en-ID"/>
-              </w:rPr>
-              <w:t>}</w:t>
+              <w:t>{rata_rata_ujian}</w:t>
             </w:r>
           </w:p>
         </w:tc>
@@ -1020,25 +904,7 @@
                 <w:color w:val="000000"/>
                 <w:lang w:eastAsia="en-ID"/>
               </w:rPr>
-              <w:t>{</w:t>
-            </w:r>
-            <w:proofErr w:type="spellStart"/>
-            <w:r>
-              <w:rPr>
-                <w:rFonts w:eastAsia="Times New Roman"/>
-                <w:color w:val="000000"/>
-                <w:lang w:eastAsia="en-ID"/>
-              </w:rPr>
-              <w:t>pred_akhir</w:t>
-            </w:r>
-            <w:proofErr w:type="spellEnd"/>
-            <w:r>
-              <w:rPr>
-                <w:rFonts w:eastAsia="Times New Roman"/>
-                <w:color w:val="000000"/>
-                <w:lang w:eastAsia="en-ID"/>
-              </w:rPr>
-              <w:t>}</w:t>
+              <w:t>{rata_pred_akhir}</w:t>
             </w:r>
           </w:p>
         </w:tc>
@@ -1070,23 +936,13 @@
                 <w:lang w:eastAsia="en-ID"/>
               </w:rPr>
             </w:pPr>
-            <w:proofErr w:type="spellStart"/>
-            <w:r>
-              <w:rPr>
-                <w:rFonts w:eastAsia="Times New Roman"/>
-                <w:color w:val="000000"/>
-                <w:lang w:eastAsia="en-ID"/>
-              </w:rPr>
-              <w:t>Peringkat</w:t>
-            </w:r>
-            <w:proofErr w:type="spellEnd"/>
-            <w:r>
-              <w:rPr>
-                <w:rFonts w:eastAsia="Times New Roman"/>
-                <w:color w:val="000000"/>
-                <w:lang w:eastAsia="en-ID"/>
-              </w:rPr>
-              <w:t xml:space="preserve"> Ke</w:t>
+            <w:r>
+              <w:rPr>
+                <w:rFonts w:eastAsia="Times New Roman"/>
+                <w:color w:val="000000"/>
+                <w:lang w:eastAsia="en-ID"/>
+              </w:rPr>
+              <w:t>Peringkat Ke</w:t>
             </w:r>
           </w:p>
         </w:tc>
@@ -1119,18 +975,8 @@
                 <w:color w:val="000000"/>
                 <w:lang w:eastAsia="en-ID"/>
               </w:rPr>
-              <w:t>{</w:t>
-            </w:r>
-            <w:proofErr w:type="spellStart"/>
-            <w:r>
-              <w:rPr>
-                <w:rFonts w:eastAsia="Times New Roman"/>
-                <w:color w:val="000000"/>
-                <w:lang w:eastAsia="en-ID"/>
-              </w:rPr>
-              <w:t>peringkat</w:t>
-            </w:r>
-            <w:proofErr w:type="spellEnd"/>
+              <w:t>{peringkat}</w:t>
+            </w:r>
             <w:r>
               <w:rPr>
                 <w:rFonts w:eastAsia="Times New Roman"/>
@@ -1145,36 +991,16 @@
                 <w:color w:val="000000"/>
                 <w:lang w:eastAsia="en-ID"/>
               </w:rPr>
-              <w:t>}Dari {</w:t>
-            </w:r>
-            <w:proofErr w:type="spellStart"/>
-            <w:r>
-              <w:rPr>
-                <w:rFonts w:eastAsia="Times New Roman"/>
-                <w:color w:val="000000"/>
-                <w:lang w:eastAsia="en-ID"/>
-              </w:rPr>
-              <w:t>total_siswa</w:t>
-            </w:r>
-            <w:proofErr w:type="spellEnd"/>
-            <w:r>
-              <w:rPr>
-                <w:rFonts w:eastAsia="Times New Roman"/>
-                <w:color w:val="000000"/>
-                <w:lang w:eastAsia="en-ID"/>
-              </w:rPr>
-              <w:t xml:space="preserve">} </w:t>
-            </w:r>
-            <w:proofErr w:type="spellStart"/>
-            <w:r>
-              <w:rPr>
-                <w:rFonts w:eastAsia="Times New Roman"/>
-                <w:color w:val="000000"/>
-                <w:lang w:eastAsia="en-ID"/>
-              </w:rPr>
-              <w:t>siswa</w:t>
-            </w:r>
-            <w:proofErr w:type="spellEnd"/>
+              <w:t>Dari {total_siswa</w:t>
+            </w:r>
+            <w:r>
+              <w:rPr>
+                <w:rFonts w:eastAsia="Times New Roman"/>
+                <w:color w:val="000000"/>
+                <w:lang w:eastAsia="en-ID"/>
+              </w:rPr>
+              <w:t>} siswa</w:t>
+            </w:r>
           </w:p>
         </w:tc>
       </w:tr>
@@ -1217,18 +1043,8 @@
           <w:bCs/>
           <w:u w:val="single"/>
         </w:rPr>
-        <w:t xml:space="preserve">Daftar Nilai </w:t>
+        <w:t>Daftar Nilai Hafalan</w:t>
       </w:r>
-      <w:proofErr w:type="spellStart"/>
-      <w:r>
-        <w:rPr>
-          <w:b/>
-          <w:bCs/>
-          <w:u w:val="single"/>
-        </w:rPr>
-        <w:t>Hafalan</w:t>
-      </w:r>
-      <w:proofErr w:type="spellEnd"/>
     </w:p>
     <w:tbl>
       <w:tblPr>
@@ -1239,9 +1055,9 @@
         <w:tblLook w:val="04A0" w:firstRow="1" w:lastRow="0" w:firstColumn="1" w:lastColumn="0" w:noHBand="0" w:noVBand="1"/>
       </w:tblPr>
       <w:tblGrid>
-        <w:gridCol w:w="556"/>
-        <w:gridCol w:w="1712"/>
-        <w:gridCol w:w="2835"/>
+        <w:gridCol w:w="567"/>
+        <w:gridCol w:w="1843"/>
+        <w:gridCol w:w="2693"/>
         <w:gridCol w:w="2410"/>
         <w:gridCol w:w="2410"/>
       </w:tblGrid>
@@ -1251,7 +1067,7 @@
         </w:trPr>
         <w:tc>
           <w:tcPr>
-            <w:tcW w:w="556" w:type="dxa"/>
+            <w:tcW w:w="567" w:type="dxa"/>
             <w:vMerge w:val="restart"/>
             <w:vAlign w:val="center"/>
             <w:hideMark/>
@@ -1270,7 +1086,7 @@
         </w:tc>
         <w:tc>
           <w:tcPr>
-            <w:tcW w:w="1712" w:type="dxa"/>
+            <w:tcW w:w="1843" w:type="dxa"/>
             <w:vMerge w:val="restart"/>
             <w:vAlign w:val="center"/>
             <w:hideMark/>
@@ -1286,7 +1102,7 @@
         </w:tc>
         <w:tc>
           <w:tcPr>
-            <w:tcW w:w="2835" w:type="dxa"/>
+            <w:tcW w:w="2693" w:type="dxa"/>
             <w:vMerge w:val="restart"/>
             <w:vAlign w:val="center"/>
             <w:hideMark/>
@@ -1322,7 +1138,7 @@
         </w:trPr>
         <w:tc>
           <w:tcPr>
-            <w:tcW w:w="556" w:type="dxa"/>
+            <w:tcW w:w="567" w:type="dxa"/>
             <w:vMerge/>
             <w:hideMark/>
           </w:tcPr>
@@ -1334,7 +1150,7 @@
         </w:tc>
         <w:tc>
           <w:tcPr>
-            <w:tcW w:w="1712" w:type="dxa"/>
+            <w:tcW w:w="1843" w:type="dxa"/>
             <w:vMerge/>
             <w:hideMark/>
           </w:tcPr>
@@ -1346,7 +1162,7 @@
         </w:tc>
         <w:tc>
           <w:tcPr>
-            <w:tcW w:w="2835" w:type="dxa"/>
+            <w:tcW w:w="2693" w:type="dxa"/>
             <w:vMerge/>
             <w:hideMark/>
           </w:tcPr>
@@ -1379,11 +1195,9 @@
             <w:pPr>
               <w:jc w:val="center"/>
             </w:pPr>
-            <w:proofErr w:type="spellStart"/>
             <w:r>
               <w:t>Predikat</w:t>
             </w:r>
-            <w:proofErr w:type="spellEnd"/>
           </w:p>
         </w:tc>
       </w:tr>
@@ -1393,35 +1207,32 @@
         </w:trPr>
         <w:tc>
           <w:tcPr>
-            <w:tcW w:w="556" w:type="dxa"/>
-            <w:hideMark/>
-          </w:tcPr>
-          <w:p>
-            <w:pPr>
-              <w:jc w:val="center"/>
-            </w:pPr>
-            <w:r>
-              <w:t>{#hafalan}</w:t>
-            </w:r>
-            <w:r>
-              <w:t>{no}</w:t>
-            </w:r>
-          </w:p>
-        </w:tc>
-        <w:tc>
-          <w:tcPr>
-            <w:tcW w:w="1712" w:type="dxa"/>
-            <w:hideMark/>
-          </w:tcPr>
-          <w:p>
-            <w:r>
-              <w:t>{nama}</w:t>
-            </w:r>
-          </w:p>
-        </w:tc>
-        <w:tc>
-          <w:tcPr>
-            <w:tcW w:w="2835" w:type="dxa"/>
+            <w:tcW w:w="567" w:type="dxa"/>
+            <w:hideMark/>
+          </w:tcPr>
+          <w:p>
+            <w:pPr>
+              <w:jc w:val="center"/>
+            </w:pPr>
+            <w:r>
+              <w:t>{#nilai_hafalan}{no}</w:t>
+            </w:r>
+          </w:p>
+        </w:tc>
+        <w:tc>
+          <w:tcPr>
+            <w:tcW w:w="1843" w:type="dxa"/>
+            <w:hideMark/>
+          </w:tcPr>
+          <w:p>
+            <w:r>
+              <w:t>{mata_pelajaran}</w:t>
+            </w:r>
+          </w:p>
+        </w:tc>
+        <w:tc>
+          <w:tcPr>
+            <w:tcW w:w="2693" w:type="dxa"/>
             <w:hideMark/>
           </w:tcPr>
           <w:p>
@@ -1448,7 +1259,7 @@
               <w:jc w:val="center"/>
             </w:pPr>
             <w:r>
-              <w:t>{batas}</w:t>
+              <w:t>{target_hafalan}</w:t>
             </w:r>
           </w:p>
         </w:tc>
@@ -1462,29 +1273,19 @@
               <w:jc w:val="center"/>
             </w:pPr>
             <w:r>
+              <w:t>{predikat}</w:t>
+            </w:r>
+            <w:r>
               <w:t>{</w:t>
             </w:r>
-            <w:proofErr w:type="spellStart"/>
-            <w:r>
-              <w:t>predikat</w:t>
-            </w:r>
-            <w:proofErr w:type="spellEnd"/>
-            <w:r>
-              <w:t>}</w:t>
-            </w:r>
-            <w:r>
-              <w:t>{</w:t>
-            </w:r>
             <w:r>
               <w:t>/</w:t>
             </w:r>
-            <w:proofErr w:type="spellStart"/>
-            <w:r>
-              <w:t>hafalan</w:t>
-            </w:r>
-            <w:proofErr w:type="spellEnd"/>
-            <w:r>
-              <w:t>}</w:t>
+            <w:r>
+              <w:t>nilai_</w:t>
+            </w:r>
+            <w:r>
+              <w:t>hafalan}</w:t>
             </w:r>
           </w:p>
         </w:tc>
@@ -1519,18 +1320,8 @@
           <w:bCs/>
           <w:u w:val="single"/>
         </w:rPr>
-        <w:t xml:space="preserve">Daftar </w:t>
+        <w:t>Daftar Ketidakhadiran</w:t>
       </w:r>
-      <w:proofErr w:type="spellStart"/>
-      <w:r>
-        <w:rPr>
-          <w:b/>
-          <w:bCs/>
-          <w:u w:val="single"/>
-        </w:rPr>
-        <w:t>Ketidakhadiran</w:t>
-      </w:r>
-      <w:proofErr w:type="spellEnd"/>
     </w:p>
     <w:tbl>
       <w:tblPr>
@@ -1574,11 +1365,9 @@
             <w:pPr>
               <w:jc w:val="center"/>
             </w:pPr>
-            <w:proofErr w:type="spellStart"/>
             <w:r>
               <w:t>Ketidakhadiran</w:t>
             </w:r>
-            <w:proofErr w:type="spellEnd"/>
           </w:p>
         </w:tc>
         <w:tc>
@@ -1590,11 +1379,9 @@
             <w:pPr>
               <w:jc w:val="center"/>
             </w:pPr>
-            <w:proofErr w:type="spellStart"/>
             <w:r>
               <w:t>Izin</w:t>
             </w:r>
-            <w:proofErr w:type="spellEnd"/>
           </w:p>
         </w:tc>
         <w:tc>
@@ -1674,17 +1461,10 @@
           </w:tcPr>
           <w:p>
             <w:r>
-              <w:t>{</w:t>
-            </w:r>
-            <w:proofErr w:type="spellStart"/>
-            <w:r>
-              <w:t>kegiatan</w:t>
-            </w:r>
-            <w:proofErr w:type="spellEnd"/>
-            <w:r>
-              <w:t>}</w:t>
-            </w:r>
-          </w:p>
+              <w:t>{indikator_kehadiran}</w:t>
+            </w:r>
+          </w:p>
+          <w:p/>
         </w:tc>
         <w:tc>
           <w:tcPr>
@@ -1696,15 +1476,7 @@
               <w:jc w:val="center"/>
             </w:pPr>
             <w:r>
-              <w:t>{</w:t>
-            </w:r>
-            <w:proofErr w:type="spellStart"/>
-            <w:r>
-              <w:t>izin</w:t>
-            </w:r>
-            <w:proofErr w:type="spellEnd"/>
-            <w:r>
-              <w:t>}</w:t>
+              <w:t>{izin}</w:t>
             </w:r>
           </w:p>
         </w:tc>
@@ -1718,15 +1490,7 @@
               <w:jc w:val="center"/>
             </w:pPr>
             <w:r>
-              <w:t>{</w:t>
-            </w:r>
-            <w:proofErr w:type="spellStart"/>
-            <w:r>
-              <w:t>sakit</w:t>
-            </w:r>
-            <w:proofErr w:type="spellEnd"/>
-            <w:r>
-              <w:t>}</w:t>
+              <w:t>{sakit}</w:t>
             </w:r>
           </w:p>
         </w:tc>
@@ -1740,16 +1504,13 @@
               <w:jc w:val="center"/>
             </w:pPr>
             <w:r>
-              <w:t>{</w:t>
-            </w:r>
-            <w:proofErr w:type="spellStart"/>
-            <w:r>
-              <w:t>absen</w:t>
-            </w:r>
-            <w:proofErr w:type="spellEnd"/>
-            <w:r>
-              <w:t>}</w:t>
-            </w:r>
+              <w:t>{alpha}</w:t>
+            </w:r>
+          </w:p>
+          <w:p>
+            <w:pPr>
+              <w:jc w:val="center"/>
+            </w:pPr>
           </w:p>
         </w:tc>
         <w:tc>
@@ -1762,15 +1523,7 @@
               <w:jc w:val="center"/>
             </w:pPr>
             <w:r>
-              <w:t>{total}{/</w:t>
-            </w:r>
-            <w:proofErr w:type="spellStart"/>
-            <w:r>
-              <w:t>kehadiran</w:t>
-            </w:r>
-            <w:proofErr w:type="spellEnd"/>
-            <w:r>
-              <w:t>}</w:t>
+              <w:t>{total}{/kehadiran}</w:t>
             </w:r>
           </w:p>
         </w:tc>
@@ -1791,34 +1544,14 @@
           <w:u w:val="single"/>
         </w:rPr>
       </w:pPr>
-      <w:proofErr w:type="spellStart"/>
       <w:r>
         <w:rPr>
           <w:b/>
           <w:bCs/>
           <w:u w:val="single"/>
         </w:rPr>
-        <w:t>Catatan</w:t>
+        <w:t>Catatan Wali Kelas</w:t>
       </w:r>
-      <w:proofErr w:type="spellEnd"/>
-      <w:r>
-        <w:rPr>
-          <w:b/>
-          <w:bCs/>
-          <w:u w:val="single"/>
-        </w:rPr>
-        <w:t xml:space="preserve"> Wali </w:t>
-      </w:r>
-      <w:proofErr w:type="spellStart"/>
-      <w:r>
-        <w:rPr>
-          <w:b/>
-          <w:bCs/>
-          <w:u w:val="single"/>
-        </w:rPr>
-        <w:t>Kelas</w:t>
-      </w:r>
-      <w:proofErr w:type="spellEnd"/>
     </w:p>
     <w:tbl>
       <w:tblPr>
@@ -1840,15 +1573,7 @@
           </w:tcPr>
           <w:p>
             <w:r>
-              <w:t>{</w:t>
-            </w:r>
-            <w:proofErr w:type="spellStart"/>
-            <w:r>
-              <w:t>catatan_akademik</w:t>
-            </w:r>
-            <w:proofErr w:type="spellEnd"/>
-            <w:r>
-              <w:t>}</w:t>
+              <w:t>{catatan_akademik}</w:t>
             </w:r>
           </w:p>
         </w:tc>
@@ -1902,13 +1627,8 @@
               <w:pStyle w:val="ListParagraph"/>
               <w:ind w:left="0"/>
             </w:pPr>
-            <w:proofErr w:type="spellStart"/>
-            <w:r>
-              <w:t>Mengetahui</w:t>
-            </w:r>
-            <w:proofErr w:type="spellEnd"/>
-            <w:r>
-              <w:t>,</w:t>
+            <w:r>
+              <w:t>Mengetahui,</w:t>
             </w:r>
           </w:p>
         </w:tc>
@@ -1940,13 +1660,8 @@
               <w:jc w:val="center"/>
             </w:pPr>
             <w:r>
-              <w:t xml:space="preserve">Wali </w:t>
-            </w:r>
-            <w:proofErr w:type="spellStart"/>
-            <w:r>
-              <w:t>Kelas</w:t>
-            </w:r>
-            <w:proofErr w:type="spellEnd"/>
+              <w:t>Wali Kelas</w:t>
+            </w:r>
           </w:p>
         </w:tc>
       </w:tr>
@@ -2016,25 +1731,7 @@
                 <w:bCs/>
                 <w:u w:val="single"/>
               </w:rPr>
-              <w:t>{</w:t>
-            </w:r>
-            <w:proofErr w:type="spellStart"/>
-            <w:r>
-              <w:rPr>
-                <w:b/>
-                <w:bCs/>
-                <w:u w:val="single"/>
-              </w:rPr>
-              <w:t>wali_kelas</w:t>
-            </w:r>
-            <w:proofErr w:type="spellEnd"/>
-            <w:r>
-              <w:rPr>
-                <w:b/>
-                <w:bCs/>
-                <w:u w:val="single"/>
-              </w:rPr>
-              <w:t>}</w:t>
+              <w:t>{wali_kelas}</w:t>
             </w:r>
           </w:p>
         </w:tc>
@@ -2063,15 +1760,7 @@
               <w:jc w:val="center"/>
             </w:pPr>
             <w:r>
-              <w:t>NIP. {</w:t>
-            </w:r>
-            <w:proofErr w:type="spellStart"/>
-            <w:r>
-              <w:t>nip_wali_kelas</w:t>
-            </w:r>
-            <w:proofErr w:type="spellEnd"/>
-            <w:r>
-              <w:t>}</w:t>
+              <w:t>NIP. {nip_wali_kelas}</w:t>
             </w:r>
           </w:p>
         </w:tc>
@@ -2326,27 +2015,7 @@
         <w:sz w:val="28"/>
         <w:szCs w:val="28"/>
       </w:rPr>
-      <w:t>{</w:t>
-    </w:r>
-    <w:proofErr w:type="spellStart"/>
-    <w:r>
-      <w:rPr>
-        <w:b/>
-        <w:bCs/>
-        <w:sz w:val="28"/>
-        <w:szCs w:val="28"/>
-      </w:rPr>
-      <w:t>semester_text</w:t>
-    </w:r>
-    <w:proofErr w:type="spellEnd"/>
-    <w:r>
-      <w:rPr>
-        <w:b/>
-        <w:bCs/>
-        <w:sz w:val="28"/>
-        <w:szCs w:val="28"/>
-      </w:rPr>
-      <w:t>}</w:t>
+      <w:t>{semester_text}</w:t>
     </w:r>
   </w:p>
   <w:p>
@@ -2385,7 +2054,6 @@
       </w:rPr>
       <w:t>{</w:t>
     </w:r>
-    <w:proofErr w:type="spellStart"/>
     <w:r>
       <w:rPr>
         <w:b/>
@@ -2395,7 +2063,6 @@
       </w:rPr>
       <w:t>thn_ajaran</w:t>
     </w:r>
-    <w:proofErr w:type="spellEnd"/>
     <w:r>
       <w:rPr>
         <w:b/>
@@ -2446,7 +2113,6 @@
       </w:rPr>
       <w:t>{</w:t>
     </w:r>
-    <w:proofErr w:type="spellStart"/>
     <w:r>
       <w:rPr>
         <w:b/>
@@ -2474,7 +2140,6 @@
       </w:rPr>
       <w:t>n_hijriah</w:t>
     </w:r>
-    <w:proofErr w:type="spellEnd"/>
     <w:r>
       <w:rPr>
         <w:b/>

</xml_diff>

<commit_message>
update docx nilai & sikap
</commit_message>
<xml_diff>
--- a/public/uploads/templates/template_nilai_1758891162208.docx
+++ b/public/uploads/templates/template_nilai_1758891162208.docx
@@ -46,8 +46,13 @@
               <w:ind w:left="-108" w:hanging="1"/>
             </w:pPr>
             <w:r>
-              <w:t>Nama Siswa</w:t>
-            </w:r>
+              <w:t xml:space="preserve">Nama </w:t>
+            </w:r>
+            <w:proofErr w:type="spellStart"/>
+            <w:r>
+              <w:t>Siswa</w:t>
+            </w:r>
+            <w:proofErr w:type="spellEnd"/>
           </w:p>
         </w:tc>
         <w:tc>
@@ -76,8 +81,13 @@
           </w:tcPr>
           <w:p>
             <w:r>
-              <w:t>No. Induk</w:t>
-            </w:r>
+              <w:t xml:space="preserve">No. </w:t>
+            </w:r>
+            <w:proofErr w:type="spellStart"/>
+            <w:r>
+              <w:t>Induk</w:t>
+            </w:r>
+            <w:proofErr w:type="spellEnd"/>
           </w:p>
         </w:tc>
         <w:tc>
@@ -96,7 +106,15 @@
           </w:tcPr>
           <w:p>
             <w:r>
-              <w:t>{no_induk}</w:t>
+              <w:t>{</w:t>
+            </w:r>
+            <w:proofErr w:type="spellStart"/>
+            <w:r>
+              <w:t>no_induk</w:t>
+            </w:r>
+            <w:proofErr w:type="spellEnd"/>
+            <w:r>
+              <w:t>}</w:t>
             </w:r>
           </w:p>
         </w:tc>
@@ -134,7 +152,15 @@
           </w:tcPr>
           <w:p>
             <w:r>
-              <w:t>{kota_asal}</w:t>
+              <w:t>{</w:t>
+            </w:r>
+            <w:proofErr w:type="spellStart"/>
+            <w:r>
+              <w:t>kota_asal</w:t>
+            </w:r>
+            <w:proofErr w:type="spellEnd"/>
+            <w:r>
+              <w:t>}</w:t>
             </w:r>
             <w:r>
               <w:t xml:space="preserve"> </w:t>
@@ -146,9 +172,11 @@
             <w:tcW w:w="1276" w:type="dxa"/>
           </w:tcPr>
           <w:p>
+            <w:proofErr w:type="spellStart"/>
             <w:r>
               <w:t>Kelas</w:t>
             </w:r>
+            <w:proofErr w:type="spellEnd"/>
           </w:p>
         </w:tc>
         <w:tc>
@@ -167,7 +195,15 @@
           </w:tcPr>
           <w:p>
             <w:r>
-              <w:t>{kelas}</w:t>
+              <w:t>{</w:t>
+            </w:r>
+            <w:proofErr w:type="spellStart"/>
+            <w:r>
+              <w:t>kelas</w:t>
+            </w:r>
+            <w:proofErr w:type="spellEnd"/>
+            <w:r>
+              <w:t>}</w:t>
             </w:r>
           </w:p>
         </w:tc>
@@ -194,8 +230,18 @@
           <w:bCs/>
           <w:u w:val="single"/>
         </w:rPr>
-        <w:t>Daftar Nilai Hasil Ujian</w:t>
+        <w:t xml:space="preserve">Daftar Nilai Hasil </w:t>
       </w:r>
+      <w:proofErr w:type="spellStart"/>
+      <w:r>
+        <w:rPr>
+          <w:b/>
+          <w:bCs/>
+          <w:u w:val="single"/>
+        </w:rPr>
+        <w:t>Ujian</w:t>
+      </w:r>
+      <w:proofErr w:type="spellEnd"/>
       <w:r>
         <w:rPr>
           <w:b/>
@@ -232,8 +278,8 @@
       </w:tblPr>
       <w:tblGrid>
         <w:gridCol w:w="554"/>
-        <w:gridCol w:w="1846"/>
-        <w:gridCol w:w="2693"/>
+        <w:gridCol w:w="1990"/>
+        <w:gridCol w:w="2549"/>
         <w:gridCol w:w="2410"/>
         <w:gridCol w:w="2410"/>
       </w:tblGrid>
@@ -276,7 +322,7 @@
         </w:tc>
         <w:tc>
           <w:tcPr>
-            <w:tcW w:w="1846" w:type="dxa"/>
+            <w:tcW w:w="1990" w:type="dxa"/>
             <w:vMerge w:val="restart"/>
             <w:tcBorders>
               <w:top w:val="single" w:sz="8" w:space="0" w:color="auto"/>
@@ -309,7 +355,7 @@
         </w:tc>
         <w:tc>
           <w:tcPr>
-            <w:tcW w:w="2693" w:type="dxa"/>
+            <w:tcW w:w="2549" w:type="dxa"/>
             <w:vMerge w:val="restart"/>
             <w:tcBorders>
               <w:top w:val="single" w:sz="8" w:space="0" w:color="auto"/>
@@ -404,7 +450,7 @@
         </w:tc>
         <w:tc>
           <w:tcPr>
-            <w:tcW w:w="1846" w:type="dxa"/>
+            <w:tcW w:w="1990" w:type="dxa"/>
             <w:vMerge/>
             <w:tcBorders>
               <w:top w:val="single" w:sz="8" w:space="0" w:color="auto"/>
@@ -429,7 +475,7 @@
         </w:tc>
         <w:tc>
           <w:tcPr>
-            <w:tcW w:w="2693" w:type="dxa"/>
+            <w:tcW w:w="2549" w:type="dxa"/>
             <w:vMerge/>
             <w:tcBorders>
               <w:left w:val="single" w:sz="8" w:space="0" w:color="auto"/>
@@ -504,6 +550,7 @@
                 <w:lang w:eastAsia="en-ID"/>
               </w:rPr>
             </w:pPr>
+            <w:proofErr w:type="spellStart"/>
             <w:r>
               <w:rPr>
                 <w:rFonts w:eastAsia="Times New Roman"/>
@@ -512,6 +559,7 @@
               </w:rPr>
               <w:t>Predikat</w:t>
             </w:r>
+            <w:proofErr w:type="spellEnd"/>
           </w:p>
         </w:tc>
       </w:tr>
@@ -547,13 +595,31 @@
                 <w:color w:val="000000"/>
                 <w:lang w:eastAsia="en-ID"/>
               </w:rPr>
-              <w:t>{#nilai_ujian}{no}</w:t>
-            </w:r>
-          </w:p>
-        </w:tc>
-        <w:tc>
-          <w:tcPr>
-            <w:tcW w:w="1846" w:type="dxa"/>
+              <w:t>{#nilai_</w:t>
+            </w:r>
+            <w:proofErr w:type="gramStart"/>
+            <w:r>
+              <w:rPr>
+                <w:rFonts w:eastAsia="Times New Roman"/>
+                <w:color w:val="000000"/>
+                <w:lang w:eastAsia="en-ID"/>
+              </w:rPr>
+              <w:t>ujian}{</w:t>
+            </w:r>
+            <w:proofErr w:type="gramEnd"/>
+            <w:r>
+              <w:rPr>
+                <w:rFonts w:eastAsia="Times New Roman"/>
+                <w:color w:val="000000"/>
+                <w:lang w:eastAsia="en-ID"/>
+              </w:rPr>
+              <w:t>no}</w:t>
+            </w:r>
+          </w:p>
+        </w:tc>
+        <w:tc>
+          <w:tcPr>
+            <w:tcW w:w="1990" w:type="dxa"/>
             <w:tcBorders>
               <w:top w:val="nil"/>
               <w:left w:val="nil"/>
@@ -578,7 +644,16 @@
                 <w:color w:val="000000"/>
                 <w:lang w:eastAsia="en-ID"/>
               </w:rPr>
-              <w:t>{mata_pelajara</w:t>
+              <w:t>{</w:t>
+            </w:r>
+            <w:proofErr w:type="spellStart"/>
+            <w:r>
+              <w:rPr>
+                <w:rFonts w:eastAsia="Times New Roman"/>
+                <w:color w:val="000000"/>
+                <w:lang w:eastAsia="en-ID"/>
+              </w:rPr>
+              <w:t>mata_pelajara</w:t>
             </w:r>
             <w:r>
               <w:rPr>
@@ -588,6 +663,7 @@
               </w:rPr>
               <w:t>n</w:t>
             </w:r>
+            <w:proofErr w:type="spellEnd"/>
             <w:r>
               <w:rPr>
                 <w:rFonts w:eastAsia="Times New Roman"/>
@@ -610,7 +686,7 @@
         </w:tc>
         <w:tc>
           <w:tcPr>
-            <w:tcW w:w="2693" w:type="dxa"/>
+            <w:tcW w:w="2549" w:type="dxa"/>
             <w:tcBorders>
               <w:top w:val="nil"/>
               <w:left w:val="nil"/>
@@ -667,7 +743,25 @@
                 <w:color w:val="000000"/>
                 <w:lang w:eastAsia="en-ID"/>
               </w:rPr>
-              <w:t>{nilai}</w:t>
+              <w:t>{</w:t>
+            </w:r>
+            <w:proofErr w:type="spellStart"/>
+            <w:r>
+              <w:rPr>
+                <w:rFonts w:eastAsia="Times New Roman"/>
+                <w:color w:val="000000"/>
+                <w:lang w:eastAsia="en-ID"/>
+              </w:rPr>
+              <w:t>nilai</w:t>
+            </w:r>
+            <w:proofErr w:type="spellEnd"/>
+            <w:r>
+              <w:rPr>
+                <w:rFonts w:eastAsia="Times New Roman"/>
+                <w:color w:val="000000"/>
+                <w:lang w:eastAsia="en-ID"/>
+              </w:rPr>
+              <w:t>}</w:t>
             </w:r>
           </w:p>
         </w:tc>
@@ -699,7 +793,25 @@
                 <w:color w:val="000000"/>
                 <w:lang w:eastAsia="en-ID"/>
               </w:rPr>
-              <w:t>{predikat}</w:t>
+              <w:t>{</w:t>
+            </w:r>
+            <w:proofErr w:type="spellStart"/>
+            <w:r>
+              <w:rPr>
+                <w:rFonts w:eastAsia="Times New Roman"/>
+                <w:color w:val="000000"/>
+                <w:lang w:eastAsia="en-ID"/>
+              </w:rPr>
+              <w:t>predikat</w:t>
+            </w:r>
+            <w:proofErr w:type="spellEnd"/>
+            <w:r>
+              <w:rPr>
+                <w:rFonts w:eastAsia="Times New Roman"/>
+                <w:color w:val="000000"/>
+                <w:lang w:eastAsia="en-ID"/>
+              </w:rPr>
+              <w:t>}</w:t>
             </w:r>
             <w:r>
               <w:rPr>
@@ -717,6 +829,7 @@
               </w:rPr>
               <w:t>{/</w:t>
             </w:r>
+            <w:proofErr w:type="spellStart"/>
             <w:r>
               <w:rPr>
                 <w:rFonts w:eastAsia="Times New Roman"/>
@@ -725,6 +838,7 @@
               </w:rPr>
               <w:t>nilai_ujian</w:t>
             </w:r>
+            <w:proofErr w:type="spellEnd"/>
             <w:r>
               <w:rPr>
                 <w:rFonts w:eastAsia="Times New Roman"/>
@@ -763,6 +877,7 @@
                 <w:lang w:eastAsia="en-ID"/>
               </w:rPr>
             </w:pPr>
+            <w:proofErr w:type="spellStart"/>
             <w:r>
               <w:rPr>
                 <w:rFonts w:eastAsia="Times New Roman"/>
@@ -771,6 +886,7 @@
               </w:rPr>
               <w:t>Jumlah</w:t>
             </w:r>
+            <w:proofErr w:type="spellEnd"/>
           </w:p>
         </w:tc>
         <w:tc>
@@ -802,7 +918,25 @@
                 <w:color w:val="000000"/>
                 <w:lang w:eastAsia="en-ID"/>
               </w:rPr>
-              <w:t>{total_nilai_ujian}</w:t>
+              <w:t>{</w:t>
+            </w:r>
+            <w:proofErr w:type="spellStart"/>
+            <w:r>
+              <w:rPr>
+                <w:rFonts w:eastAsia="Times New Roman"/>
+                <w:color w:val="000000"/>
+                <w:lang w:eastAsia="en-ID"/>
+              </w:rPr>
+              <w:t>total_nilai_ujian</w:t>
+            </w:r>
+            <w:proofErr w:type="spellEnd"/>
+            <w:r>
+              <w:rPr>
+                <w:rFonts w:eastAsia="Times New Roman"/>
+                <w:color w:val="000000"/>
+                <w:lang w:eastAsia="en-ID"/>
+              </w:rPr>
+              <w:t>}</w:t>
             </w:r>
           </w:p>
         </w:tc>
@@ -872,7 +1006,25 @@
                 <w:color w:val="000000"/>
                 <w:lang w:eastAsia="en-ID"/>
               </w:rPr>
-              <w:t>{rata_rata_ujian}</w:t>
+              <w:t>{</w:t>
+            </w:r>
+            <w:proofErr w:type="spellStart"/>
+            <w:r>
+              <w:rPr>
+                <w:rFonts w:eastAsia="Times New Roman"/>
+                <w:color w:val="000000"/>
+                <w:lang w:eastAsia="en-ID"/>
+              </w:rPr>
+              <w:t>rata_rata_ujian</w:t>
+            </w:r>
+            <w:proofErr w:type="spellEnd"/>
+            <w:r>
+              <w:rPr>
+                <w:rFonts w:eastAsia="Times New Roman"/>
+                <w:color w:val="000000"/>
+                <w:lang w:eastAsia="en-ID"/>
+              </w:rPr>
+              <w:t>}</w:t>
             </w:r>
           </w:p>
         </w:tc>
@@ -904,7 +1056,25 @@
                 <w:color w:val="000000"/>
                 <w:lang w:eastAsia="en-ID"/>
               </w:rPr>
-              <w:t>{rata_pred_akhir}</w:t>
+              <w:t>{</w:t>
+            </w:r>
+            <w:proofErr w:type="spellStart"/>
+            <w:r>
+              <w:rPr>
+                <w:rFonts w:eastAsia="Times New Roman"/>
+                <w:color w:val="000000"/>
+                <w:lang w:eastAsia="en-ID"/>
+              </w:rPr>
+              <w:t>rata_pred_akhir</w:t>
+            </w:r>
+            <w:proofErr w:type="spellEnd"/>
+            <w:r>
+              <w:rPr>
+                <w:rFonts w:eastAsia="Times New Roman"/>
+                <w:color w:val="000000"/>
+                <w:lang w:eastAsia="en-ID"/>
+              </w:rPr>
+              <w:t>}</w:t>
             </w:r>
           </w:p>
         </w:tc>
@@ -936,13 +1106,23 @@
                 <w:lang w:eastAsia="en-ID"/>
               </w:rPr>
             </w:pPr>
-            <w:r>
-              <w:rPr>
-                <w:rFonts w:eastAsia="Times New Roman"/>
-                <w:color w:val="000000"/>
-                <w:lang w:eastAsia="en-ID"/>
-              </w:rPr>
-              <w:t>Peringkat Ke</w:t>
+            <w:proofErr w:type="spellStart"/>
+            <w:r>
+              <w:rPr>
+                <w:rFonts w:eastAsia="Times New Roman"/>
+                <w:color w:val="000000"/>
+                <w:lang w:eastAsia="en-ID"/>
+              </w:rPr>
+              <w:t>Peringkat</w:t>
+            </w:r>
+            <w:proofErr w:type="spellEnd"/>
+            <w:r>
+              <w:rPr>
+                <w:rFonts w:eastAsia="Times New Roman"/>
+                <w:color w:val="000000"/>
+                <w:lang w:eastAsia="en-ID"/>
+              </w:rPr>
+              <w:t xml:space="preserve"> Ke</w:t>
             </w:r>
           </w:p>
         </w:tc>
@@ -975,7 +1155,25 @@
                 <w:color w:val="000000"/>
                 <w:lang w:eastAsia="en-ID"/>
               </w:rPr>
-              <w:t>{peringkat}</w:t>
+              <w:t>{</w:t>
+            </w:r>
+            <w:proofErr w:type="spellStart"/>
+            <w:r>
+              <w:rPr>
+                <w:rFonts w:eastAsia="Times New Roman"/>
+                <w:color w:val="000000"/>
+                <w:lang w:eastAsia="en-ID"/>
+              </w:rPr>
+              <w:t>peringkat</w:t>
+            </w:r>
+            <w:proofErr w:type="spellEnd"/>
+            <w:r>
+              <w:rPr>
+                <w:rFonts w:eastAsia="Times New Roman"/>
+                <w:color w:val="000000"/>
+                <w:lang w:eastAsia="en-ID"/>
+              </w:rPr>
+              <w:t>}</w:t>
             </w:r>
             <w:r>
               <w:rPr>
@@ -991,16 +1189,36 @@
                 <w:color w:val="000000"/>
                 <w:lang w:eastAsia="en-ID"/>
               </w:rPr>
-              <w:t>Dari {total_siswa</w:t>
-            </w:r>
-            <w:r>
-              <w:rPr>
-                <w:rFonts w:eastAsia="Times New Roman"/>
-                <w:color w:val="000000"/>
-                <w:lang w:eastAsia="en-ID"/>
-              </w:rPr>
-              <w:t>} siswa</w:t>
-            </w:r>
+              <w:t>Dari {</w:t>
+            </w:r>
+            <w:proofErr w:type="spellStart"/>
+            <w:r>
+              <w:rPr>
+                <w:rFonts w:eastAsia="Times New Roman"/>
+                <w:color w:val="000000"/>
+                <w:lang w:eastAsia="en-ID"/>
+              </w:rPr>
+              <w:t>total_siswa</w:t>
+            </w:r>
+            <w:proofErr w:type="spellEnd"/>
+            <w:r>
+              <w:rPr>
+                <w:rFonts w:eastAsia="Times New Roman"/>
+                <w:color w:val="000000"/>
+                <w:lang w:eastAsia="en-ID"/>
+              </w:rPr>
+              <w:t xml:space="preserve">} </w:t>
+            </w:r>
+            <w:proofErr w:type="spellStart"/>
+            <w:r>
+              <w:rPr>
+                <w:rFonts w:eastAsia="Times New Roman"/>
+                <w:color w:val="000000"/>
+                <w:lang w:eastAsia="en-ID"/>
+              </w:rPr>
+              <w:t>siswa</w:t>
+            </w:r>
+            <w:proofErr w:type="spellEnd"/>
           </w:p>
         </w:tc>
       </w:tr>
@@ -1043,8 +1261,18 @@
           <w:bCs/>
           <w:u w:val="single"/>
         </w:rPr>
-        <w:t>Daftar Nilai Hafalan</w:t>
+        <w:t xml:space="preserve">Daftar Nilai </w:t>
       </w:r>
+      <w:proofErr w:type="spellStart"/>
+      <w:r>
+        <w:rPr>
+          <w:b/>
+          <w:bCs/>
+          <w:u w:val="single"/>
+        </w:rPr>
+        <w:t>Hafalan</w:t>
+      </w:r>
+      <w:proofErr w:type="spellEnd"/>
     </w:p>
     <w:tbl>
       <w:tblPr>
@@ -1056,8 +1284,8 @@
       </w:tblPr>
       <w:tblGrid>
         <w:gridCol w:w="567"/>
-        <w:gridCol w:w="1843"/>
-        <w:gridCol w:w="2693"/>
+        <w:gridCol w:w="1990"/>
+        <w:gridCol w:w="2546"/>
         <w:gridCol w:w="2410"/>
         <w:gridCol w:w="2410"/>
       </w:tblGrid>
@@ -1086,7 +1314,7 @@
         </w:tc>
         <w:tc>
           <w:tcPr>
-            <w:tcW w:w="1843" w:type="dxa"/>
+            <w:tcW w:w="1990" w:type="dxa"/>
             <w:vMerge w:val="restart"/>
             <w:vAlign w:val="center"/>
             <w:hideMark/>
@@ -1102,7 +1330,7 @@
         </w:tc>
         <w:tc>
           <w:tcPr>
-            <w:tcW w:w="2693" w:type="dxa"/>
+            <w:tcW w:w="2546" w:type="dxa"/>
             <w:vMerge w:val="restart"/>
             <w:vAlign w:val="center"/>
             <w:hideMark/>
@@ -1150,7 +1378,7 @@
         </w:tc>
         <w:tc>
           <w:tcPr>
-            <w:tcW w:w="1843" w:type="dxa"/>
+            <w:tcW w:w="1990" w:type="dxa"/>
             <w:vMerge/>
             <w:hideMark/>
           </w:tcPr>
@@ -1162,7 +1390,7 @@
         </w:tc>
         <w:tc>
           <w:tcPr>
-            <w:tcW w:w="2693" w:type="dxa"/>
+            <w:tcW w:w="2546" w:type="dxa"/>
             <w:vMerge/>
             <w:hideMark/>
           </w:tcPr>
@@ -1195,9 +1423,11 @@
             <w:pPr>
               <w:jc w:val="center"/>
             </w:pPr>
+            <w:proofErr w:type="spellStart"/>
             <w:r>
               <w:t>Predikat</w:t>
             </w:r>
+            <w:proofErr w:type="spellEnd"/>
           </w:p>
         </w:tc>
       </w:tr>
@@ -1215,24 +1445,40 @@
               <w:jc w:val="center"/>
             </w:pPr>
             <w:r>
-              <w:t>{#nilai_hafalan}{no}</w:t>
-            </w:r>
-          </w:p>
-        </w:tc>
-        <w:tc>
-          <w:tcPr>
-            <w:tcW w:w="1843" w:type="dxa"/>
-            <w:hideMark/>
-          </w:tcPr>
-          <w:p>
-            <w:r>
-              <w:t>{mata_pelajaran}</w:t>
-            </w:r>
-          </w:p>
-        </w:tc>
-        <w:tc>
-          <w:tcPr>
-            <w:tcW w:w="2693" w:type="dxa"/>
+              <w:t>{#nilai_</w:t>
+            </w:r>
+            <w:proofErr w:type="gramStart"/>
+            <w:r>
+              <w:t>hafalan}{</w:t>
+            </w:r>
+            <w:proofErr w:type="gramEnd"/>
+            <w:r>
+              <w:t>no}</w:t>
+            </w:r>
+          </w:p>
+        </w:tc>
+        <w:tc>
+          <w:tcPr>
+            <w:tcW w:w="1990" w:type="dxa"/>
+            <w:hideMark/>
+          </w:tcPr>
+          <w:p>
+            <w:r>
+              <w:t>{</w:t>
+            </w:r>
+            <w:proofErr w:type="spellStart"/>
+            <w:r>
+              <w:t>mata_pelajaran</w:t>
+            </w:r>
+            <w:proofErr w:type="spellEnd"/>
+            <w:r>
+              <w:t>}</w:t>
+            </w:r>
+          </w:p>
+        </w:tc>
+        <w:tc>
+          <w:tcPr>
+            <w:tcW w:w="2546" w:type="dxa"/>
             <w:hideMark/>
           </w:tcPr>
           <w:p>
@@ -1259,7 +1505,15 @@
               <w:jc w:val="center"/>
             </w:pPr>
             <w:r>
-              <w:t>{target_hafalan}</w:t>
+              <w:t>{</w:t>
+            </w:r>
+            <w:proofErr w:type="spellStart"/>
+            <w:r>
+              <w:t>target_hafalan</w:t>
+            </w:r>
+            <w:proofErr w:type="spellEnd"/>
+            <w:r>
+              <w:t>}</w:t>
             </w:r>
           </w:p>
         </w:tc>
@@ -1273,19 +1527,32 @@
               <w:jc w:val="center"/>
             </w:pPr>
             <w:r>
-              <w:t>{predikat}</w:t>
-            </w:r>
-            <w:r>
               <w:t>{</w:t>
             </w:r>
+            <w:proofErr w:type="spellStart"/>
+            <w:r>
+              <w:t>predikat</w:t>
+            </w:r>
+            <w:proofErr w:type="spellEnd"/>
+            <w:r>
+              <w:t>}</w:t>
+            </w:r>
+            <w:r>
+              <w:t>{</w:t>
+            </w:r>
             <w:r>
               <w:t>/</w:t>
             </w:r>
+            <w:proofErr w:type="spellStart"/>
             <w:r>
               <w:t>nilai_</w:t>
             </w:r>
             <w:r>
-              <w:t>hafalan}</w:t>
+              <w:t>hafalan</w:t>
+            </w:r>
+            <w:proofErr w:type="spellEnd"/>
+            <w:r>
+              <w:t>}</w:t>
             </w:r>
           </w:p>
         </w:tc>
@@ -1320,8 +1587,18 @@
           <w:bCs/>
           <w:u w:val="single"/>
         </w:rPr>
-        <w:t>Daftar Ketidakhadiran</w:t>
+        <w:t xml:space="preserve">Daftar </w:t>
       </w:r>
+      <w:proofErr w:type="spellStart"/>
+      <w:r>
+        <w:rPr>
+          <w:b/>
+          <w:bCs/>
+          <w:u w:val="single"/>
+        </w:rPr>
+        <w:t>Ketidakhadiran</w:t>
+      </w:r>
+      <w:proofErr w:type="spellEnd"/>
     </w:p>
     <w:tbl>
       <w:tblPr>
@@ -1365,9 +1642,11 @@
             <w:pPr>
               <w:jc w:val="center"/>
             </w:pPr>
+            <w:proofErr w:type="spellStart"/>
             <w:r>
               <w:t>Ketidakhadiran</w:t>
             </w:r>
+            <w:proofErr w:type="spellEnd"/>
           </w:p>
         </w:tc>
         <w:tc>
@@ -1379,9 +1658,11 @@
             <w:pPr>
               <w:jc w:val="center"/>
             </w:pPr>
+            <w:proofErr w:type="spellStart"/>
             <w:r>
               <w:t>Izin</w:t>
             </w:r>
+            <w:proofErr w:type="spellEnd"/>
           </w:p>
         </w:tc>
         <w:tc>
@@ -1443,6 +1724,7 @@
             <w:r>
               <w:t>{#</w:t>
             </w:r>
+            <w:proofErr w:type="gramStart"/>
             <w:r>
               <w:t>kehadiran</w:t>
             </w:r>
@@ -1450,7 +1732,11 @@
               <w:t>}</w:t>
             </w:r>
             <w:r>
-              <w:t>{no}</w:t>
+              <w:t>{</w:t>
+            </w:r>
+            <w:proofErr w:type="gramEnd"/>
+            <w:r>
+              <w:t>no}</w:t>
             </w:r>
           </w:p>
         </w:tc>
@@ -1461,7 +1747,15 @@
           </w:tcPr>
           <w:p>
             <w:r>
-              <w:t>{indikator_kehadiran}</w:t>
+              <w:t>{</w:t>
+            </w:r>
+            <w:proofErr w:type="spellStart"/>
+            <w:r>
+              <w:t>indikator_kehadiran</w:t>
+            </w:r>
+            <w:proofErr w:type="spellEnd"/>
+            <w:r>
+              <w:t>}</w:t>
             </w:r>
           </w:p>
           <w:p/>
@@ -1476,7 +1770,15 @@
               <w:jc w:val="center"/>
             </w:pPr>
             <w:r>
-              <w:t>{izin}</w:t>
+              <w:t>{</w:t>
+            </w:r>
+            <w:proofErr w:type="spellStart"/>
+            <w:r>
+              <w:t>izin</w:t>
+            </w:r>
+            <w:proofErr w:type="spellEnd"/>
+            <w:r>
+              <w:t>}</w:t>
             </w:r>
           </w:p>
         </w:tc>
@@ -1490,7 +1792,15 @@
               <w:jc w:val="center"/>
             </w:pPr>
             <w:r>
-              <w:t>{sakit}</w:t>
+              <w:t>{</w:t>
+            </w:r>
+            <w:proofErr w:type="spellStart"/>
+            <w:r>
+              <w:t>sakit</w:t>
+            </w:r>
+            <w:proofErr w:type="spellEnd"/>
+            <w:r>
+              <w:t>}</w:t>
             </w:r>
           </w:p>
         </w:tc>
@@ -1523,7 +1833,15 @@
               <w:jc w:val="center"/>
             </w:pPr>
             <w:r>
-              <w:t>{total}{/kehadiran}</w:t>
+              <w:t>{total}{/</w:t>
+            </w:r>
+            <w:proofErr w:type="spellStart"/>
+            <w:r>
+              <w:t>kehadiran</w:t>
+            </w:r>
+            <w:proofErr w:type="spellEnd"/>
+            <w:r>
+              <w:t>}</w:t>
             </w:r>
           </w:p>
         </w:tc>
@@ -1544,14 +1862,34 @@
           <w:u w:val="single"/>
         </w:rPr>
       </w:pPr>
+      <w:proofErr w:type="spellStart"/>
       <w:r>
         <w:rPr>
           <w:b/>
           <w:bCs/>
           <w:u w:val="single"/>
         </w:rPr>
-        <w:t>Catatan Wali Kelas</w:t>
+        <w:t>Catatan</w:t>
       </w:r>
+      <w:proofErr w:type="spellEnd"/>
+      <w:r>
+        <w:rPr>
+          <w:b/>
+          <w:bCs/>
+          <w:u w:val="single"/>
+        </w:rPr>
+        <w:t xml:space="preserve"> Wali </w:t>
+      </w:r>
+      <w:proofErr w:type="spellStart"/>
+      <w:r>
+        <w:rPr>
+          <w:b/>
+          <w:bCs/>
+          <w:u w:val="single"/>
+        </w:rPr>
+        <w:t>Kelas</w:t>
+      </w:r>
+      <w:proofErr w:type="spellEnd"/>
     </w:p>
     <w:tbl>
       <w:tblPr>
@@ -1573,7 +1911,15 @@
           </w:tcPr>
           <w:p>
             <w:r>
-              <w:t>{catatan_akademik}</w:t>
+              <w:t>{</w:t>
+            </w:r>
+            <w:proofErr w:type="spellStart"/>
+            <w:r>
+              <w:t>catatan_akademik</w:t>
+            </w:r>
+            <w:proofErr w:type="spellEnd"/>
+            <w:r>
+              <w:t>}</w:t>
             </w:r>
           </w:p>
         </w:tc>
@@ -1627,8 +1973,13 @@
               <w:pStyle w:val="ListParagraph"/>
               <w:ind w:left="0"/>
             </w:pPr>
-            <w:r>
-              <w:t>Mengetahui,</w:t>
+            <w:proofErr w:type="spellStart"/>
+            <w:r>
+              <w:t>Mengetahui</w:t>
+            </w:r>
+            <w:proofErr w:type="spellEnd"/>
+            <w:r>
+              <w:t>,</w:t>
             </w:r>
           </w:p>
         </w:tc>
@@ -1660,8 +2011,13 @@
               <w:jc w:val="center"/>
             </w:pPr>
             <w:r>
-              <w:t>Wali Kelas</w:t>
-            </w:r>
+              <w:t xml:space="preserve">Wali </w:t>
+            </w:r>
+            <w:proofErr w:type="spellStart"/>
+            <w:r>
+              <w:t>Kelas</w:t>
+            </w:r>
+            <w:proofErr w:type="spellEnd"/>
           </w:p>
         </w:tc>
       </w:tr>
@@ -1684,13 +2040,23 @@
         <w:tc>
           <w:tcPr>
             <w:tcW w:w="4965" w:type="dxa"/>
-          </w:tcPr>
-          <w:p>
-            <w:pPr>
-              <w:pStyle w:val="ListParagraph"/>
-              <w:ind w:left="0"/>
-              <w:jc w:val="center"/>
-            </w:pPr>
+            <w:vAlign w:val="center"/>
+          </w:tcPr>
+          <w:p>
+            <w:pPr>
+              <w:jc w:val="center"/>
+            </w:pPr>
+            <w:r>
+              <w:t>{%</w:t>
+            </w:r>
+            <w:proofErr w:type="spellStart"/>
+            <w:r>
+              <w:t>tanda_tangan_wali_kelas</w:t>
+            </w:r>
+            <w:proofErr w:type="spellEnd"/>
+            <w:r>
+              <w:t>}</w:t>
+            </w:r>
           </w:p>
         </w:tc>
       </w:tr>
@@ -1731,7 +2097,25 @@
                 <w:bCs/>
                 <w:u w:val="single"/>
               </w:rPr>
-              <w:t>{wali_kelas}</w:t>
+              <w:t>{</w:t>
+            </w:r>
+            <w:proofErr w:type="spellStart"/>
+            <w:r>
+              <w:rPr>
+                <w:b/>
+                <w:bCs/>
+                <w:u w:val="single"/>
+              </w:rPr>
+              <w:t>nama_wali_kelas</w:t>
+            </w:r>
+            <w:proofErr w:type="spellEnd"/>
+            <w:r>
+              <w:rPr>
+                <w:b/>
+                <w:bCs/>
+                <w:u w:val="single"/>
+              </w:rPr>
+              <w:t>}</w:t>
             </w:r>
           </w:p>
         </w:tc>
@@ -1760,7 +2144,15 @@
               <w:jc w:val="center"/>
             </w:pPr>
             <w:r>
-              <w:t>NIP. {nip_wali_kelas}</w:t>
+              <w:t>NIP. {</w:t>
+            </w:r>
+            <w:proofErr w:type="spellStart"/>
+            <w:r>
+              <w:t>nip_wali_kelas</w:t>
+            </w:r>
+            <w:proofErr w:type="spellEnd"/>
+            <w:r>
+              <w:t>}</w:t>
             </w:r>
           </w:p>
         </w:tc>
@@ -2015,7 +2407,27 @@
         <w:sz w:val="28"/>
         <w:szCs w:val="28"/>
       </w:rPr>
-      <w:t>{semester_text}</w:t>
+      <w:t>{</w:t>
+    </w:r>
+    <w:proofErr w:type="spellStart"/>
+    <w:r>
+      <w:rPr>
+        <w:b/>
+        <w:bCs/>
+        <w:sz w:val="28"/>
+        <w:szCs w:val="28"/>
+      </w:rPr>
+      <w:t>semester_text</w:t>
+    </w:r>
+    <w:proofErr w:type="spellEnd"/>
+    <w:r>
+      <w:rPr>
+        <w:b/>
+        <w:bCs/>
+        <w:sz w:val="28"/>
+        <w:szCs w:val="28"/>
+      </w:rPr>
+      <w:t>}</w:t>
     </w:r>
   </w:p>
   <w:p>
@@ -2042,7 +2454,29 @@
         <w:sz w:val="28"/>
         <w:szCs w:val="28"/>
       </w:rPr>
-      <w:t xml:space="preserve">TAHUN AJARAN : </w:t>
+      <w:t xml:space="preserve">TAHUN </w:t>
+    </w:r>
+    <w:proofErr w:type="gramStart"/>
+    <w:r>
+      <w:rPr>
+        <w:b/>
+        <w:bCs/>
+        <w:smallCaps/>
+        <w:sz w:val="28"/>
+        <w:szCs w:val="28"/>
+      </w:rPr>
+      <w:t>AJARAN :</w:t>
+    </w:r>
+    <w:proofErr w:type="gramEnd"/>
+    <w:r>
+      <w:rPr>
+        <w:b/>
+        <w:bCs/>
+        <w:smallCaps/>
+        <w:sz w:val="28"/>
+        <w:szCs w:val="28"/>
+      </w:rPr>
+      <w:t xml:space="preserve"> </w:t>
     </w:r>
     <w:r>
       <w:rPr>
@@ -2054,6 +2488,7 @@
       </w:rPr>
       <w:t>{</w:t>
     </w:r>
+    <w:proofErr w:type="spellStart"/>
     <w:r>
       <w:rPr>
         <w:b/>
@@ -2063,6 +2498,7 @@
       </w:rPr>
       <w:t>thn_ajaran</w:t>
     </w:r>
+    <w:proofErr w:type="spellEnd"/>
     <w:r>
       <w:rPr>
         <w:b/>
@@ -2113,6 +2549,7 @@
       </w:rPr>
       <w:t>{</w:t>
     </w:r>
+    <w:proofErr w:type="spellStart"/>
     <w:r>
       <w:rPr>
         <w:b/>
@@ -2140,6 +2577,7 @@
       </w:rPr>
       <w:t>n_hijriah</w:t>
     </w:r>
+    <w:proofErr w:type="spellEnd"/>
     <w:r>
       <w:rPr>
         <w:b/>
@@ -3271,6 +3709,7 @@
   <w:style w:type="character" w:default="1" w:styleId="DefaultParagraphFont">
     <w:name w:val="Default Paragraph Font"/>
     <w:uiPriority w:val="1"/>
+    <w:semiHidden/>
     <w:unhideWhenUsed/>
   </w:style>
   <w:style w:type="table" w:default="1" w:styleId="TableNormal">

</xml_diff>